<commit_message>
trabalho 2 150623 finalizado
</commit_message>
<xml_diff>
--- a/trabalho-2-150623/trabalho2-jharbes-150623-segurancaInformacao.docx
+++ b/trabalho-2-150623/trabalho2-jharbes-150623-segurancaInformacao.docx
@@ -53,33 +53,34 @@
       </w:r>
     </w:p>
     <w:p>
-      <w:proofErr w:type="gramStart"/>
-      <w:r>
-        <w:t>( )</w:t>
-      </w:r>
-      <w:proofErr w:type="gramEnd"/>
-      <w:r>
-        <w:t xml:space="preserve"> Governo</w:t>
-      </w:r>
-    </w:p>
-    <w:p>
-      <w:proofErr w:type="gramStart"/>
-      <w:r>
-        <w:t>( )</w:t>
-      </w:r>
-      <w:proofErr w:type="gramEnd"/>
-      <w:r>
-        <w:t xml:space="preserve"> Particular</w:t>
-      </w:r>
-    </w:p>
-    <w:p>
-      <w:proofErr w:type="gramStart"/>
-      <w:r>
-        <w:t>( )</w:t>
-      </w:r>
-      <w:proofErr w:type="gramEnd"/>
-      <w:r>
-        <w:t xml:space="preserve"> Organizacional</w:t>
+      <w:r>
+        <w:t>( ) Governo</w:t>
+      </w:r>
+    </w:p>
+    <w:p>
+      <w:r>
+        <w:rPr>
+          <w:highlight w:val="yellow"/>
+        </w:rPr>
+        <w:t>(</w:t>
+      </w:r>
+      <w:r>
+        <w:rPr>
+          <w:color w:val="0000FF"/>
+          <w:highlight w:val="yellow"/>
+        </w:rPr>
+        <w:t>X</w:t>
+      </w:r>
+      <w:r>
+        <w:rPr>
+          <w:highlight w:val="yellow"/>
+        </w:rPr>
+        <w:t>) Particular</w:t>
+      </w:r>
+    </w:p>
+    <w:p>
+      <w:r>
+        <w:t>( ) Organizacional</w:t>
       </w:r>
     </w:p>
     <w:p/>
@@ -94,33 +95,34 @@
       </w:r>
     </w:p>
     <w:p>
-      <w:proofErr w:type="gramStart"/>
-      <w:r>
-        <w:t>( )</w:t>
-      </w:r>
-      <w:proofErr w:type="gramEnd"/>
-      <w:r>
-        <w:t xml:space="preserve"> Governo</w:t>
-      </w:r>
-    </w:p>
-    <w:p>
-      <w:proofErr w:type="gramStart"/>
-      <w:r>
-        <w:t>( )</w:t>
-      </w:r>
-      <w:proofErr w:type="gramEnd"/>
-      <w:r>
-        <w:t xml:space="preserve"> Particular</w:t>
-      </w:r>
-    </w:p>
-    <w:p>
-      <w:proofErr w:type="gramStart"/>
-      <w:r>
-        <w:t>( )</w:t>
-      </w:r>
-      <w:proofErr w:type="gramEnd"/>
-      <w:r>
-        <w:t xml:space="preserve"> Organizacional</w:t>
+      <w:r>
+        <w:t>( ) Governo</w:t>
+      </w:r>
+    </w:p>
+    <w:p>
+      <w:r>
+        <w:t>( ) Particular</w:t>
+      </w:r>
+    </w:p>
+    <w:p>
+      <w:r>
+        <w:rPr>
+          <w:highlight w:val="yellow"/>
+        </w:rPr>
+        <w:t>(</w:t>
+      </w:r>
+      <w:r>
+        <w:rPr>
+          <w:color w:val="0000FF"/>
+          <w:highlight w:val="yellow"/>
+        </w:rPr>
+        <w:t>X</w:t>
+      </w:r>
+      <w:r>
+        <w:rPr>
+          <w:highlight w:val="yellow"/>
+        </w:rPr>
+        <w:t>) Organizacional</w:t>
       </w:r>
     </w:p>
     <w:p/>
@@ -135,13 +137,45 @@
       </w:r>
     </w:p>
     <w:p>
-      <w:proofErr w:type="gramStart"/>
-      <w:r>
-        <w:t>( )</w:t>
-      </w:r>
-      <w:proofErr w:type="gramEnd"/>
-      <w:r>
-        <w:t xml:space="preserve"> Governo</w:t>
+      <w:r>
+        <w:rPr>
+          <w:highlight w:val="yellow"/>
+        </w:rPr>
+        <w:t>(</w:t>
+      </w:r>
+      <w:r>
+        <w:rPr>
+          <w:color w:val="0000FF"/>
+          <w:highlight w:val="yellow"/>
+        </w:rPr>
+        <w:t>X</w:t>
+      </w:r>
+      <w:r>
+        <w:rPr>
+          <w:highlight w:val="yellow"/>
+        </w:rPr>
+        <w:t>) Governo</w:t>
+      </w:r>
+    </w:p>
+    <w:p>
+      <w:r>
+        <w:t>( ) Particular</w:t>
+      </w:r>
+    </w:p>
+    <w:p>
+      <w:r>
+        <w:t>( ) Organizacional</w:t>
+      </w:r>
+    </w:p>
+    <w:p/>
+    <w:p/>
+    <w:p/>
+    <w:p/>
+    <w:p/>
+    <w:p>
+      <w:r>
+        <w:lastRenderedPageBreak/>
+        <w:t>Pergunta 2</w:t>
       </w:r>
     </w:p>
     <w:p>
@@ -150,133 +184,41 @@
           <w:lang w:val="en-US"/>
         </w:rPr>
       </w:pPr>
-      <w:proofErr w:type="gramStart"/>
       <w:r>
         <w:rPr>
           <w:lang w:val="en-US"/>
         </w:rPr>
-        <w:t>( )</w:t>
-      </w:r>
-      <w:proofErr w:type="gramEnd"/>
-      <w:r>
-        <w:rPr>
-          <w:lang w:val="en-US"/>
-        </w:rPr>
-        <w:t xml:space="preserve"> Particular</w:t>
-      </w:r>
-    </w:p>
-    <w:p>
-      <w:pPr>
-        <w:rPr>
-          <w:lang w:val="en-US"/>
-        </w:rPr>
-      </w:pPr>
-      <w:proofErr w:type="gramStart"/>
-      <w:r>
-        <w:rPr>
-          <w:lang w:val="en-US"/>
-        </w:rPr>
-        <w:t>( )</w:t>
-      </w:r>
-      <w:proofErr w:type="gramEnd"/>
-      <w:r>
-        <w:rPr>
-          <w:lang w:val="en-US"/>
-        </w:rPr>
+        <w:t>Matching. Select from lists and then submit.</w:t>
+      </w:r>
+    </w:p>
+    <w:p>
+      <w:r>
+        <w:t>Um perfil de usuário individual em um site de rede social é um exemplo de</w:t>
+      </w:r>
+    </w:p>
+    <w:p>
+      <w:r>
+        <w:t>uma __________ Identidade</w:t>
+      </w:r>
+    </w:p>
+    <w:p>
+      <w:pPr>
+        <w:pStyle w:val="ListParagraph"/>
+      </w:pPr>
+      <w:r>
+        <w:rPr>
+          <w:highlight w:val="yellow"/>
+        </w:rPr>
+        <w:t>a) Conectada</w:t>
+      </w:r>
+      <w:r>
         <w:t xml:space="preserve"> </w:t>
       </w:r>
-      <w:proofErr w:type="spellStart"/>
-      <w:r>
-        <w:rPr>
-          <w:lang w:val="en-US"/>
-        </w:rPr>
-        <w:t>Organizacional</w:t>
-      </w:r>
-      <w:proofErr w:type="spellEnd"/>
-    </w:p>
-    <w:p>
-      <w:pPr>
-        <w:rPr>
-          <w:lang w:val="en-US"/>
-        </w:rPr>
-      </w:pPr>
-    </w:p>
-    <w:p>
-      <w:pPr>
-        <w:rPr>
-          <w:lang w:val="en-US"/>
-        </w:rPr>
-      </w:pPr>
-    </w:p>
-    <w:p>
-      <w:pPr>
-        <w:rPr>
-          <w:lang w:val="en-US"/>
-        </w:rPr>
-      </w:pPr>
-    </w:p>
-    <w:p>
-      <w:pPr>
-        <w:rPr>
-          <w:lang w:val="en-US"/>
-        </w:rPr>
-      </w:pPr>
-    </w:p>
-    <w:p>
-      <w:pPr>
-        <w:rPr>
-          <w:lang w:val="en-US"/>
-        </w:rPr>
-      </w:pPr>
-    </w:p>
-    <w:p>
-      <w:pPr>
-        <w:rPr>
-          <w:lang w:val="en-US"/>
-        </w:rPr>
-      </w:pPr>
-      <w:proofErr w:type="spellStart"/>
-      <w:r>
-        <w:rPr>
-          <w:lang w:val="en-US"/>
-        </w:rPr>
-        <w:lastRenderedPageBreak/>
-        <w:t>Pergunta</w:t>
-      </w:r>
-      <w:proofErr w:type="spellEnd"/>
-      <w:r>
-        <w:rPr>
-          <w:lang w:val="en-US"/>
-        </w:rPr>
-        <w:t xml:space="preserve"> 2</w:t>
-      </w:r>
-    </w:p>
-    <w:p>
-      <w:pPr>
-        <w:rPr>
-          <w:lang w:val="en-US"/>
-        </w:rPr>
-      </w:pPr>
-      <w:r>
-        <w:rPr>
-          <w:lang w:val="en-US"/>
-        </w:rPr>
-        <w:t>Matching. Select from lists and then submit.</w:t>
-      </w:r>
-    </w:p>
-    <w:p>
-      <w:r>
-        <w:t>Um perfil de usuário individual em um site de rede social é um exemplo de</w:t>
-      </w:r>
-    </w:p>
-    <w:p>
-      <w:r>
-        <w:t>uma __________ Identidade</w:t>
-      </w:r>
-    </w:p>
-    <w:p>
-      <w:r>
-        <w:t>a) Conectada b) Desligada</w:t>
+      <w:r>
+        <w:tab/>
+      </w:r>
+      <w:r>
+        <w:t>b) Desligada</w:t>
       </w:r>
     </w:p>
     <w:p/>
@@ -332,8 +274,14 @@
           <w:ilvl w:val="0"/>
           <w:numId w:val="2"/>
         </w:numPr>
-      </w:pPr>
-      <w:r>
+        <w:rPr>
+          <w:highlight w:val="yellow"/>
+        </w:rPr>
+      </w:pPr>
+      <w:r>
+        <w:rPr>
+          <w:highlight w:val="yellow"/>
+        </w:rPr>
         <w:t>Criptografia de dados</w:t>
       </w:r>
     </w:p>
@@ -356,8 +304,14 @@
           <w:ilvl w:val="0"/>
           <w:numId w:val="2"/>
         </w:numPr>
-      </w:pPr>
-      <w:r>
+        <w:rPr>
+          <w:highlight w:val="yellow"/>
+        </w:rPr>
+      </w:pPr>
+      <w:r>
+        <w:rPr>
+          <w:highlight w:val="yellow"/>
+        </w:rPr>
         <w:t>Autenticação de dois fatores</w:t>
       </w:r>
     </w:p>
@@ -368,8 +322,14 @@
           <w:ilvl w:val="0"/>
           <w:numId w:val="2"/>
         </w:numPr>
-      </w:pPr>
-      <w:r>
+        <w:rPr>
+          <w:highlight w:val="yellow"/>
+        </w:rPr>
+      </w:pPr>
+      <w:r>
+        <w:rPr>
+          <w:highlight w:val="yellow"/>
+        </w:rPr>
         <w:t>ID de nome de usuário e senha</w:t>
       </w:r>
     </w:p>
@@ -449,13 +409,7 @@
         </w:numPr>
       </w:pPr>
       <w:r>
-        <w:t>Usuários internos podem acessar os dados corporativos sem</w:t>
-      </w:r>
-      <w:r>
-        <w:t xml:space="preserve"> </w:t>
-      </w:r>
-      <w:r>
-        <w:t>autenticação.</w:t>
+        <w:t>Usuários internos podem acessar os dados corporativos sem autenticação.</w:t>
       </w:r>
     </w:p>
     <w:p>
@@ -465,15 +419,15 @@
           <w:ilvl w:val="0"/>
           <w:numId w:val="3"/>
         </w:numPr>
-      </w:pPr>
-      <w:r>
-        <w:t>Usuários internos podem acessar os dispositivos de infraestrutura pela</w:t>
-      </w:r>
-      <w:r>
-        <w:t xml:space="preserve"> </w:t>
-      </w:r>
-      <w:r>
-        <w:t>Internet.</w:t>
+        <w:rPr>
+          <w:highlight w:val="yellow"/>
+        </w:rPr>
+      </w:pPr>
+      <w:r>
+        <w:rPr>
+          <w:highlight w:val="yellow"/>
+        </w:rPr>
+        <w:t>Usuários internos podem acessar os dispositivos de infraestrutura pela Internet.</w:t>
       </w:r>
     </w:p>
     <w:p/>
@@ -547,8 +501,14 @@
           <w:ilvl w:val="0"/>
           <w:numId w:val="4"/>
         </w:numPr>
-      </w:pPr>
-      <w:r>
+        <w:rPr>
+          <w:highlight w:val="yellow"/>
+        </w:rPr>
+      </w:pPr>
+      <w:r>
+        <w:rPr>
+          <w:highlight w:val="yellow"/>
+        </w:rPr>
         <w:t>Criptografia</w:t>
       </w:r>
     </w:p>
@@ -595,13 +555,7 @@
         </w:numPr>
       </w:pPr>
       <w:r>
-        <w:t>Guerra cibernética é um ataque realizado por um grupo dos hackers</w:t>
-      </w:r>
-      <w:r>
-        <w:t xml:space="preserve"> </w:t>
-      </w:r>
-      <w:r>
-        <w:t xml:space="preserve">inexperientes (script </w:t>
+        <w:t xml:space="preserve">Guerra cibernética é um ataque realizado por um grupo dos hackers inexperientes (script </w:t>
       </w:r>
       <w:proofErr w:type="spellStart"/>
       <w:r>
@@ -621,13 +575,7 @@
         </w:numPr>
       </w:pPr>
       <w:r>
-        <w:t>Guerra Cibernética é a software de simulação para pilotos da Força</w:t>
-      </w:r>
-      <w:r>
-        <w:t xml:space="preserve"> </w:t>
-      </w:r>
-      <w:r>
-        <w:t>Aérea, permitindo o treinamento em um cenário de guerra simulada.</w:t>
+        <w:t>Guerra Cibernética é a software de simulação para pilotos da Força Aérea, permitindo o treinamento em um cenário de guerra simulada.</w:t>
       </w:r>
     </w:p>
     <w:p>
@@ -639,13 +587,7 @@
         </w:numPr>
       </w:pPr>
       <w:r>
-        <w:t>Guerra Cibernética é uma série de equipamentos de proteção individual,</w:t>
-      </w:r>
-      <w:r>
-        <w:t xml:space="preserve"> </w:t>
-      </w:r>
-      <w:r>
-        <w:t>desenvolvida para os soldados envolvidos em guerra nuclear.</w:t>
+        <w:t>Guerra Cibernética é uma série de equipamentos de proteção individual, desenvolvida para os soldados envolvidos em guerra nuclear.</w:t>
       </w:r>
     </w:p>
     <w:p>
@@ -655,17 +597,26 @@
           <w:ilvl w:val="0"/>
           <w:numId w:val="5"/>
         </w:numPr>
-      </w:pPr>
-      <w:r>
-        <w:t>Guerra Cibernética é um conflito baseado na Internet que envolve a</w:t>
-      </w:r>
-      <w:r>
-        <w:t xml:space="preserve"> </w:t>
-      </w:r>
-      <w:r>
+        <w:rPr>
+          <w:highlight w:val="yellow"/>
+        </w:rPr>
+      </w:pPr>
+      <w:r>
+        <w:rPr>
+          <w:highlight w:val="yellow"/>
+        </w:rPr>
+        <w:t xml:space="preserve">Guerra Cibernética é um conflito baseado na Internet que envolve a </w:t>
+      </w:r>
+      <w:r>
+        <w:rPr>
+          <w:highlight w:val="yellow"/>
+        </w:rPr>
         <w:tab/>
       </w:r>
       <w:r>
+        <w:rPr>
+          <w:highlight w:val="yellow"/>
+        </w:rPr>
         <w:t>penetração das redes e sistemas de computador de outras nações.</w:t>
       </w:r>
     </w:p>
@@ -700,43 +651,38 @@
       </w:r>
     </w:p>
     <w:p>
-      <w:proofErr w:type="gramStart"/>
-      <w:r>
-        <w:t>( )</w:t>
-      </w:r>
-      <w:proofErr w:type="gramEnd"/>
-      <w:r>
-        <w:t xml:space="preserve"> fornecer anúncios sem consentimento do usuário</w:t>
-      </w:r>
-    </w:p>
-    <w:p>
-      <w:proofErr w:type="gramStart"/>
-      <w:r>
-        <w:t>( )</w:t>
-      </w:r>
-      <w:proofErr w:type="gramEnd"/>
-      <w:r>
-        <w:t xml:space="preserve"> replicar-se independentemente de quaisquer outros programas</w:t>
-      </w:r>
-    </w:p>
-    <w:p>
-      <w:proofErr w:type="gramStart"/>
-      <w:r>
-        <w:t>( )</w:t>
-      </w:r>
-      <w:proofErr w:type="gramEnd"/>
-      <w:r>
-        <w:t xml:space="preserve"> obter acesso privilegiado a um dispositivo de modo oculto</w:t>
-      </w:r>
-    </w:p>
-    <w:p>
-      <w:proofErr w:type="gramStart"/>
-      <w:r>
-        <w:t>( )</w:t>
-      </w:r>
-      <w:proofErr w:type="gramEnd"/>
-      <w:r>
-        <w:t xml:space="preserve"> disfarçar como um programa legítimo</w:t>
+      <w:r>
+        <w:t>( ) fornecer anúncios sem consentimento do usuário</w:t>
+      </w:r>
+    </w:p>
+    <w:p>
+      <w:r>
+        <w:t>( ) replicar-se independentemente de quaisquer outros programas</w:t>
+      </w:r>
+    </w:p>
+    <w:p>
+      <w:r>
+        <w:rPr>
+          <w:highlight w:val="yellow"/>
+        </w:rPr>
+        <w:t>(</w:t>
+      </w:r>
+      <w:r>
+        <w:rPr>
+          <w:highlight w:val="yellow"/>
+        </w:rPr>
+        <w:t>X</w:t>
+      </w:r>
+      <w:r>
+        <w:rPr>
+          <w:highlight w:val="yellow"/>
+        </w:rPr>
+        <w:t>) obter acesso privilegiado a um dispositivo de modo oculto</w:t>
+      </w:r>
+    </w:p>
+    <w:p>
+      <w:r>
+        <w:t>( ) disfarçar como um programa legítimo</w:t>
       </w:r>
     </w:p>
     <w:p/>
@@ -762,7 +708,6 @@
         <w:t xml:space="preserve">Quais são as duas características que descrevem um </w:t>
       </w:r>
       <w:proofErr w:type="spellStart"/>
-      <w:proofErr w:type="gramStart"/>
       <w:r>
         <w:t>worm</w:t>
       </w:r>
@@ -770,7 +715,6 @@
       <w:r>
         <w:t xml:space="preserve"> ?</w:t>
       </w:r>
-      <w:proofErr w:type="gramEnd"/>
     </w:p>
     <w:p>
       <w:r>
@@ -778,63 +722,79 @@
       </w:r>
     </w:p>
     <w:p>
-      <w:proofErr w:type="gramStart"/>
-      <w:r>
-        <w:t>( )</w:t>
-      </w:r>
-      <w:proofErr w:type="gramEnd"/>
-      <w:r>
-        <w:t xml:space="preserve"> É </w:t>
+      <w:r>
+        <w:rPr>
+          <w:highlight w:val="yellow"/>
+        </w:rPr>
+        <w:t>(</w:t>
+      </w:r>
+      <w:r>
+        <w:rPr>
+          <w:highlight w:val="yellow"/>
+        </w:rPr>
+        <w:t>X</w:t>
+      </w:r>
+      <w:r>
+        <w:rPr>
+          <w:highlight w:val="yellow"/>
+        </w:rPr>
+        <w:t xml:space="preserve">) É </w:t>
       </w:r>
       <w:proofErr w:type="spellStart"/>
       <w:r>
+        <w:rPr>
+          <w:highlight w:val="yellow"/>
+        </w:rPr>
         <w:t>auto-replicante</w:t>
       </w:r>
       <w:proofErr w:type="spellEnd"/>
     </w:p>
     <w:p>
-      <w:proofErr w:type="gramStart"/>
-      <w:r>
-        <w:t>( )</w:t>
-      </w:r>
-      <w:proofErr w:type="gramEnd"/>
-      <w:r>
-        <w:t xml:space="preserve"> Esconde-se em um estado dormente até ser necessário para um invasor</w:t>
-      </w:r>
-    </w:p>
-    <w:p>
-      <w:proofErr w:type="gramStart"/>
-      <w:r>
-        <w:t>( )</w:t>
-      </w:r>
-      <w:proofErr w:type="gramEnd"/>
-      <w:r>
-        <w:t xml:space="preserve"> infecta computadores anexando ao código de software</w:t>
-      </w:r>
-    </w:p>
-    <w:p>
-      <w:proofErr w:type="gramStart"/>
-      <w:r>
-        <w:t>( )</w:t>
-      </w:r>
-      <w:proofErr w:type="gramEnd"/>
-      <w:r>
-        <w:t xml:space="preserve"> viaja para novos computadores sem qualquer intervenção ou</w:t>
-      </w:r>
-    </w:p>
-    <w:p>
-      <w:r>
+      <w:r>
+        <w:t>( ) Esconde-se em um estado dormente até ser necessário para um invasor</w:t>
+      </w:r>
+    </w:p>
+    <w:p>
+      <w:r>
+        <w:t>( ) infecta computadores anexando ao código de software</w:t>
+      </w:r>
+    </w:p>
+    <w:p>
+      <w:pPr>
+        <w:rPr>
+          <w:highlight w:val="yellow"/>
+        </w:rPr>
+      </w:pPr>
+      <w:r>
+        <w:rPr>
+          <w:highlight w:val="yellow"/>
+        </w:rPr>
+        <w:t>(</w:t>
+      </w:r>
+      <w:r>
+        <w:rPr>
+          <w:highlight w:val="yellow"/>
+        </w:rPr>
+        <w:t>X</w:t>
+      </w:r>
+      <w:r>
+        <w:rPr>
+          <w:highlight w:val="yellow"/>
+        </w:rPr>
+        <w:t>) viaja para novos computadores sem qualquer intervenção ou</w:t>
+      </w:r>
+    </w:p>
+    <w:p>
+      <w:r>
+        <w:rPr>
+          <w:highlight w:val="yellow"/>
+        </w:rPr>
         <w:t>conhecimento do usuário</w:t>
       </w:r>
     </w:p>
     <w:p>
-      <w:proofErr w:type="gramStart"/>
-      <w:r>
-        <w:t>( )</w:t>
-      </w:r>
-      <w:proofErr w:type="gramEnd"/>
-      <w:r>
-        <w:t xml:space="preserve"> Executa quando o software é executado em um computador</w:t>
+      <w:r>
+        <w:t>( ) Executa quando o software é executado em um computador</w:t>
       </w:r>
     </w:p>
     <w:p/>
@@ -865,13 +825,8 @@
       </w:r>
     </w:p>
     <w:p>
-      <w:proofErr w:type="gramStart"/>
-      <w:r>
-        <w:t>( )</w:t>
-      </w:r>
-      <w:proofErr w:type="gramEnd"/>
-      <w:r>
-        <w:t xml:space="preserve"> </w:t>
+      <w:r>
+        <w:t xml:space="preserve">( ) </w:t>
       </w:r>
       <w:proofErr w:type="spellStart"/>
       <w:r>
@@ -883,33 +838,33 @@
       </w:r>
     </w:p>
     <w:p>
-      <w:proofErr w:type="gramStart"/>
-      <w:r>
-        <w:t>( )</w:t>
-      </w:r>
-      <w:proofErr w:type="gramEnd"/>
-      <w:r>
-        <w:t xml:space="preserve"> violação da senha</w:t>
-      </w:r>
-    </w:p>
-    <w:p>
-      <w:proofErr w:type="gramStart"/>
-      <w:r>
-        <w:t>( )</w:t>
-      </w:r>
-      <w:proofErr w:type="gramEnd"/>
-      <w:r>
-        <w:t xml:space="preserve"> negação de serviço</w:t>
-      </w:r>
-    </w:p>
-    <w:p>
-      <w:proofErr w:type="gramStart"/>
-      <w:r>
-        <w:t>( )</w:t>
-      </w:r>
-      <w:proofErr w:type="gramEnd"/>
-      <w:r>
-        <w:t xml:space="preserve"> Engenharia social</w:t>
+      <w:r>
+        <w:rPr>
+          <w:highlight w:val="yellow"/>
+        </w:rPr>
+        <w:t>(</w:t>
+      </w:r>
+      <w:r>
+        <w:rPr>
+          <w:highlight w:val="yellow"/>
+        </w:rPr>
+        <w:t>X</w:t>
+      </w:r>
+      <w:r>
+        <w:rPr>
+          <w:highlight w:val="yellow"/>
+        </w:rPr>
+        <w:t>) violação da senha</w:t>
+      </w:r>
+    </w:p>
+    <w:p>
+      <w:r>
+        <w:t>( ) negação de serviço</w:t>
+      </w:r>
+    </w:p>
+    <w:p>
+      <w:r>
+        <w:t>( ) Engenharia social</w:t>
       </w:r>
     </w:p>
     <w:p/>
@@ -948,13 +903,8 @@
       </w:r>
     </w:p>
     <w:p>
-      <w:proofErr w:type="gramStart"/>
-      <w:r>
-        <w:t>( )</w:t>
-      </w:r>
-      <w:proofErr w:type="gramEnd"/>
-      <w:r>
-        <w:t xml:space="preserve"> Para enganar alguém para instalar malware ou divulgar informações</w:t>
+      <w:r>
+        <w:t>( ) Para enganar alguém para instalar malware ou divulgar informações</w:t>
       </w:r>
     </w:p>
     <w:p>
@@ -963,13 +913,8 @@
       </w:r>
     </w:p>
     <w:p>
-      <w:proofErr w:type="gramStart"/>
-      <w:r>
-        <w:t>( )</w:t>
-      </w:r>
-      <w:proofErr w:type="gramEnd"/>
-      <w:r>
-        <w:t xml:space="preserve"> criar um </w:t>
+      <w:r>
+        <w:t xml:space="preserve">( ) criar um </w:t>
       </w:r>
       <w:proofErr w:type="spellStart"/>
       <w:r>
@@ -981,13 +926,8 @@
       </w:r>
     </w:p>
     <w:p>
-      <w:proofErr w:type="gramStart"/>
-      <w:r>
-        <w:t>( )</w:t>
-      </w:r>
-      <w:proofErr w:type="gramEnd"/>
-      <w:r>
-        <w:t xml:space="preserve"> Para sobrecarregar um dispositivo de rede com pacotes formados de</w:t>
+      <w:r>
+        <w:t>( ) Para sobrecarregar um dispositivo de rede com pacotes formados de</w:t>
       </w:r>
     </w:p>
     <w:p>
@@ -996,13 +936,23 @@
       </w:r>
     </w:p>
     <w:p>
-      <w:proofErr w:type="gramStart"/>
-      <w:r>
-        <w:t>( )</w:t>
-      </w:r>
-      <w:proofErr w:type="gramEnd"/>
-      <w:r>
-        <w:t xml:space="preserve"> Para aumentar o tráfego da web para sites maliciosos</w:t>
+      <w:r>
+        <w:rPr>
+          <w:highlight w:val="yellow"/>
+        </w:rPr>
+        <w:t>(</w:t>
+      </w:r>
+      <w:r>
+        <w:rPr>
+          <w:highlight w:val="yellow"/>
+        </w:rPr>
+        <w:t>X</w:t>
+      </w:r>
+      <w:r>
+        <w:rPr>
+          <w:highlight w:val="yellow"/>
+        </w:rPr>
+        <w:t>) Para aumentar o tráfego da web para sites maliciosos</w:t>
       </w:r>
     </w:p>
     <w:p/>
@@ -1038,43 +988,38 @@
       </w:r>
     </w:p>
     <w:p>
-      <w:proofErr w:type="gramStart"/>
-      <w:r>
-        <w:t>( )</w:t>
-      </w:r>
-      <w:proofErr w:type="gramEnd"/>
-      <w:r>
-        <w:t xml:space="preserve"> Uma invasão</w:t>
-      </w:r>
-    </w:p>
-    <w:p>
-      <w:proofErr w:type="gramStart"/>
-      <w:r>
-        <w:t>( )</w:t>
-      </w:r>
-      <w:proofErr w:type="gramEnd"/>
-      <w:r>
-        <w:t xml:space="preserve"> Uma solução</w:t>
-      </w:r>
-    </w:p>
-    <w:p>
-      <w:proofErr w:type="gramStart"/>
-      <w:r>
-        <w:t>( )</w:t>
-      </w:r>
-      <w:proofErr w:type="gramEnd"/>
-      <w:r>
-        <w:t xml:space="preserve"> Uma instalação</w:t>
-      </w:r>
-    </w:p>
-    <w:p>
-      <w:proofErr w:type="gramStart"/>
-      <w:r>
-        <w:t>( )</w:t>
-      </w:r>
-      <w:proofErr w:type="gramEnd"/>
-      <w:r>
-        <w:t xml:space="preserve"> Uma correção (Um pacote de correção)</w:t>
+      <w:r>
+        <w:t>( ) Uma invasão</w:t>
+      </w:r>
+    </w:p>
+    <w:p>
+      <w:r>
+        <w:t>( ) Uma solução</w:t>
+      </w:r>
+    </w:p>
+    <w:p>
+      <w:r>
+        <w:t>( ) Uma instalação</w:t>
+      </w:r>
+    </w:p>
+    <w:p>
+      <w:r>
+        <w:rPr>
+          <w:highlight w:val="yellow"/>
+        </w:rPr>
+        <w:t>(</w:t>
+      </w:r>
+      <w:r>
+        <w:rPr>
+          <w:highlight w:val="yellow"/>
+        </w:rPr>
+        <w:t>X</w:t>
+      </w:r>
+      <w:r>
+        <w:rPr>
+          <w:highlight w:val="yellow"/>
+        </w:rPr>
+        <w:t>) Uma correção (Um pacote de correção)</w:t>
       </w:r>
     </w:p>
     <w:p/>
@@ -1112,48 +1057,46 @@
       </w:r>
     </w:p>
     <w:p>
-      <w:proofErr w:type="gramStart"/>
-      <w:r>
-        <w:t>( )</w:t>
-      </w:r>
-      <w:proofErr w:type="gramEnd"/>
-      <w:r>
-        <w:t xml:space="preserve"> um </w:t>
+      <w:r>
+        <w:rPr>
+          <w:highlight w:val="yellow"/>
+        </w:rPr>
+        <w:t>(</w:t>
+      </w:r>
+      <w:r>
+        <w:rPr>
+          <w:highlight w:val="yellow"/>
+        </w:rPr>
+        <w:t>X</w:t>
+      </w:r>
+      <w:r>
+        <w:rPr>
+          <w:highlight w:val="yellow"/>
+        </w:rPr>
+        <w:t xml:space="preserve">) um </w:t>
       </w:r>
       <w:proofErr w:type="spellStart"/>
       <w:r>
+        <w:rPr>
+          <w:highlight w:val="yellow"/>
+        </w:rPr>
         <w:t>exploit</w:t>
       </w:r>
       <w:proofErr w:type="spellEnd"/>
     </w:p>
     <w:p>
-      <w:proofErr w:type="gramStart"/>
-      <w:r>
-        <w:t>( )</w:t>
-      </w:r>
-      <w:proofErr w:type="gramEnd"/>
-      <w:r>
-        <w:t xml:space="preserve"> Antivírus</w:t>
-      </w:r>
-    </w:p>
-    <w:p>
-      <w:proofErr w:type="gramStart"/>
-      <w:r>
-        <w:t>( )</w:t>
-      </w:r>
-      <w:proofErr w:type="gramEnd"/>
-      <w:r>
-        <w:t xml:space="preserve"> um firewall</w:t>
-      </w:r>
-    </w:p>
-    <w:p>
-      <w:proofErr w:type="gramStart"/>
-      <w:r>
-        <w:t>( )</w:t>
-      </w:r>
-      <w:proofErr w:type="gramEnd"/>
-      <w:r>
-        <w:t xml:space="preserve"> Atualização de software</w:t>
+      <w:r>
+        <w:t>( ) Antivírus</w:t>
+      </w:r>
+    </w:p>
+    <w:p>
+      <w:r>
+        <w:t>( ) um firewall</w:t>
+      </w:r>
+    </w:p>
+    <w:p>
+      <w:r>
+        <w:t>( ) Atualização de software</w:t>
       </w:r>
     </w:p>
     <w:p/>
@@ -1189,33 +1132,33 @@
       </w:r>
     </w:p>
     <w:p>
-      <w:proofErr w:type="gramStart"/>
-      <w:r>
-        <w:t>( )</w:t>
-      </w:r>
-      <w:proofErr w:type="gramEnd"/>
-      <w:r>
-        <w:t xml:space="preserve"> Estouro de buffer</w:t>
-      </w:r>
-    </w:p>
-    <w:p>
-      <w:proofErr w:type="gramStart"/>
-      <w:r>
-        <w:t>( )</w:t>
-      </w:r>
-      <w:proofErr w:type="gramEnd"/>
-      <w:r>
-        <w:t xml:space="preserve"> Condição de corrida</w:t>
-      </w:r>
-    </w:p>
-    <w:p>
-      <w:proofErr w:type="gramStart"/>
-      <w:r>
-        <w:t>( )</w:t>
-      </w:r>
-      <w:proofErr w:type="gramEnd"/>
-      <w:r>
-        <w:t xml:space="preserve"> Controle de acesso</w:t>
+      <w:r>
+        <w:rPr>
+          <w:highlight w:val="yellow"/>
+        </w:rPr>
+        <w:t>(</w:t>
+      </w:r>
+      <w:r>
+        <w:rPr>
+          <w:highlight w:val="yellow"/>
+        </w:rPr>
+        <w:t>X</w:t>
+      </w:r>
+      <w:r>
+        <w:rPr>
+          <w:highlight w:val="yellow"/>
+        </w:rPr>
+        <w:t>) Estouro de buffer</w:t>
+      </w:r>
+    </w:p>
+    <w:p>
+      <w:r>
+        <w:t>( ) Condição de corrida</w:t>
+      </w:r>
+    </w:p>
+    <w:p>
+      <w:r>
+        <w:t>( ) Controle de acesso</w:t>
       </w:r>
     </w:p>
     <w:p/>
@@ -1235,33 +1178,33 @@
       <w:proofErr w:type="spellEnd"/>
     </w:p>
     <w:p>
-      <w:proofErr w:type="gramStart"/>
-      <w:r>
-        <w:t>( )</w:t>
-      </w:r>
-      <w:proofErr w:type="gramEnd"/>
-      <w:r>
-        <w:t xml:space="preserve"> Estouro de buffer</w:t>
-      </w:r>
-    </w:p>
-    <w:p>
-      <w:proofErr w:type="gramStart"/>
-      <w:r>
-        <w:t>( )</w:t>
-      </w:r>
-      <w:proofErr w:type="gramEnd"/>
-      <w:r>
-        <w:t xml:space="preserve"> Condição de corrida</w:t>
-      </w:r>
-    </w:p>
-    <w:p>
-      <w:proofErr w:type="gramStart"/>
-      <w:r>
-        <w:t>( )</w:t>
-      </w:r>
-      <w:proofErr w:type="gramEnd"/>
-      <w:r>
-        <w:t xml:space="preserve"> Controle de acesso</w:t>
+      <w:r>
+        <w:t>( ) Estouro de buffer</w:t>
+      </w:r>
+    </w:p>
+    <w:p>
+      <w:r>
+        <w:rPr>
+          <w:highlight w:val="yellow"/>
+        </w:rPr>
+        <w:t>(</w:t>
+      </w:r>
+      <w:r>
+        <w:rPr>
+          <w:highlight w:val="yellow"/>
+        </w:rPr>
+        <w:t>X</w:t>
+      </w:r>
+      <w:r>
+        <w:rPr>
+          <w:highlight w:val="yellow"/>
+        </w:rPr>
+        <w:t>) Condição de corrida</w:t>
+      </w:r>
+    </w:p>
+    <w:p>
+      <w:r>
+        <w:t>( ) Controle de acesso</w:t>
       </w:r>
     </w:p>
     <w:p/>
@@ -1281,33 +1224,33 @@
       </w:r>
     </w:p>
     <w:p>
-      <w:proofErr w:type="gramStart"/>
-      <w:r>
-        <w:t>( )</w:t>
-      </w:r>
-      <w:proofErr w:type="gramEnd"/>
-      <w:r>
-        <w:t xml:space="preserve"> Estouro de buffer</w:t>
-      </w:r>
-    </w:p>
-    <w:p>
-      <w:proofErr w:type="gramStart"/>
-      <w:r>
-        <w:t>( )</w:t>
-      </w:r>
-      <w:proofErr w:type="gramEnd"/>
-      <w:r>
-        <w:t xml:space="preserve"> Condição de corrida</w:t>
-      </w:r>
-    </w:p>
-    <w:p>
-      <w:proofErr w:type="gramStart"/>
-      <w:r>
-        <w:t>( )</w:t>
-      </w:r>
-      <w:proofErr w:type="gramEnd"/>
-      <w:r>
-        <w:t xml:space="preserve"> Controle de acesso</w:t>
+      <w:r>
+        <w:t>( ) Estouro de buffer</w:t>
+      </w:r>
+    </w:p>
+    <w:p>
+      <w:r>
+        <w:t>( ) Condição de corrida</w:t>
+      </w:r>
+    </w:p>
+    <w:p>
+      <w:r>
+        <w:rPr>
+          <w:highlight w:val="yellow"/>
+        </w:rPr>
+        <w:t>(</w:t>
+      </w:r>
+      <w:r>
+        <w:rPr>
+          <w:highlight w:val="yellow"/>
+        </w:rPr>
+        <w:t>X</w:t>
+      </w:r>
+      <w:r>
+        <w:rPr>
+          <w:highlight w:val="yellow"/>
+        </w:rPr>
+        <w:t>) Controle de acesso</w:t>
       </w:r>
     </w:p>
     <w:p/>
@@ -1341,23 +1284,13 @@
       </w:r>
     </w:p>
     <w:p>
-      <w:proofErr w:type="gramStart"/>
-      <w:r>
-        <w:t>( )</w:t>
-      </w:r>
-      <w:proofErr w:type="gramEnd"/>
-      <w:r>
-        <w:t xml:space="preserve"> Um órgão regulador do governo</w:t>
-      </w:r>
-    </w:p>
-    <w:p>
-      <w:proofErr w:type="gramStart"/>
-      <w:r>
-        <w:t>( )</w:t>
-      </w:r>
-      <w:proofErr w:type="gramEnd"/>
-      <w:r>
-        <w:t xml:space="preserve"> Uma autoridade central de </w:t>
+      <w:r>
+        <w:t>( ) Um órgão regulador do governo</w:t>
+      </w:r>
+    </w:p>
+    <w:p>
+      <w:r>
+        <w:t xml:space="preserve">( ) Uma autoridade central de </w:t>
       </w:r>
       <w:proofErr w:type="spellStart"/>
       <w:r>
@@ -1366,26 +1299,34 @@
       <w:proofErr w:type="spellEnd"/>
     </w:p>
     <w:p>
-      <w:proofErr w:type="gramStart"/>
-      <w:r>
-        <w:t>( )</w:t>
-      </w:r>
-      <w:proofErr w:type="gramEnd"/>
-      <w:r>
-        <w:t xml:space="preserve"> Um banco central</w:t>
-      </w:r>
-    </w:p>
-    <w:p>
-      <w:proofErr w:type="gramStart"/>
-      <w:r>
-        <w:t>( )</w:t>
-      </w:r>
-      <w:proofErr w:type="gramEnd"/>
-      <w:r>
-        <w:t xml:space="preserve"> Qualquer pessoa pertencente à rede </w:t>
+      <w:r>
+        <w:t>( ) Um banco central</w:t>
+      </w:r>
+    </w:p>
+    <w:p>
+      <w:r>
+        <w:rPr>
+          <w:highlight w:val="yellow"/>
+        </w:rPr>
+        <w:t>(</w:t>
+      </w:r>
+      <w:r>
+        <w:rPr>
+          <w:highlight w:val="yellow"/>
+        </w:rPr>
+        <w:t>X</w:t>
+      </w:r>
+      <w:r>
+        <w:rPr>
+          <w:highlight w:val="yellow"/>
+        </w:rPr>
+        <w:t xml:space="preserve">) Qualquer pessoa pertencente à rede </w:t>
       </w:r>
       <w:proofErr w:type="spellStart"/>
       <w:r>
+        <w:rPr>
+          <w:highlight w:val="yellow"/>
+        </w:rPr>
         <w:t>blockchain</w:t>
       </w:r>
       <w:proofErr w:type="spellEnd"/>
@@ -1418,40 +1359,39 @@
           <w:lang w:val="en-US"/>
         </w:rPr>
       </w:pPr>
-      <w:proofErr w:type="gramStart"/>
-      <w:r>
-        <w:rPr>
+      <w:r>
+        <w:rPr>
+          <w:highlight w:val="yellow"/>
           <w:lang w:val="en-US"/>
         </w:rPr>
-        <w:t>( )</w:t>
-      </w:r>
-      <w:proofErr w:type="gramEnd"/>
-      <w:r>
-        <w:rPr>
+        <w:t>(</w:t>
+      </w:r>
+      <w:r>
+        <w:rPr>
+          <w:highlight w:val="yellow"/>
           <w:lang w:val="en-US"/>
         </w:rPr>
-        <w:t xml:space="preserve"> ISACA CSX Cybersecurity Fundamentals</w:t>
-      </w:r>
-    </w:p>
-    <w:p>
-      <w:pPr>
-        <w:rPr>
+        <w:t>X</w:t>
+      </w:r>
+      <w:r>
+        <w:rPr>
+          <w:highlight w:val="yellow"/>
           <w:lang w:val="en-US"/>
         </w:rPr>
-      </w:pPr>
-      <w:proofErr w:type="gramStart"/>
-      <w:r>
+        <w:t>) ISACA CSX Cybersecurity Fundamentals</w:t>
+      </w:r>
+    </w:p>
+    <w:p>
+      <w:pPr>
         <w:rPr>
           <w:lang w:val="en-US"/>
         </w:rPr>
-        <w:t>( )</w:t>
-      </w:r>
-      <w:proofErr w:type="gramEnd"/>
+      </w:pPr>
       <w:r>
         <w:rPr>
           <w:lang w:val="en-US"/>
         </w:rPr>
-        <w:t xml:space="preserve"> ISC2 Certified Information Systems Security Professional</w:t>
+        <w:t>( ) ISC2 Certified Information Systems Security Professional</w:t>
       </w:r>
     </w:p>
     <w:p>
@@ -1460,84 +1400,78 @@
           <w:lang w:val="en-US"/>
         </w:rPr>
       </w:pPr>
-      <w:proofErr w:type="gramStart"/>
       <w:r>
         <w:rPr>
           <w:lang w:val="en-US"/>
         </w:rPr>
-        <w:t>( )</w:t>
-      </w:r>
-      <w:proofErr w:type="gramEnd"/>
-      <w:r>
+        <w:t>( ) Palo Alto Networks Certified Cybersecurity Associate</w:t>
+      </w:r>
+    </w:p>
+    <w:p>
+      <w:r>
+        <w:t>( ) Hacker Ético Certificado pelo EC-</w:t>
+      </w:r>
+      <w:proofErr w:type="spellStart"/>
+      <w:r>
+        <w:t>Council</w:t>
+      </w:r>
+      <w:proofErr w:type="spellEnd"/>
+      <w:r>
+        <w:t xml:space="preserve"> (CEH-</w:t>
+      </w:r>
+      <w:proofErr w:type="spellStart"/>
+      <w:r>
+        <w:t>Certified</w:t>
+      </w:r>
+      <w:proofErr w:type="spellEnd"/>
+      <w:r>
+        <w:t xml:space="preserve"> </w:t>
+      </w:r>
+      <w:proofErr w:type="spellStart"/>
+      <w:r>
+        <w:t>Ethical</w:t>
+      </w:r>
+      <w:proofErr w:type="spellEnd"/>
+    </w:p>
+    <w:p>
+      <w:pPr>
         <w:rPr>
           <w:lang w:val="en-US"/>
         </w:rPr>
-        <w:t xml:space="preserve"> Palo Alto Networks Certified Cybersecurity Associate</w:t>
-      </w:r>
-    </w:p>
-    <w:p>
-      <w:proofErr w:type="gramStart"/>
-      <w:r>
-        <w:t>( )</w:t>
-      </w:r>
-      <w:proofErr w:type="gramEnd"/>
-      <w:r>
-        <w:t xml:space="preserve"> Hacker Ético Certificado pelo EC-</w:t>
-      </w:r>
-      <w:proofErr w:type="spellStart"/>
-      <w:r>
-        <w:t>Council</w:t>
-      </w:r>
-      <w:proofErr w:type="spellEnd"/>
-      <w:r>
-        <w:t xml:space="preserve"> (CEH-</w:t>
-      </w:r>
-      <w:proofErr w:type="spellStart"/>
-      <w:r>
-        <w:t>Certified</w:t>
-      </w:r>
-      <w:proofErr w:type="spellEnd"/>
-      <w:r>
-        <w:t xml:space="preserve"> </w:t>
-      </w:r>
-      <w:proofErr w:type="spellStart"/>
-      <w:r>
-        <w:t>Ethical</w:t>
-      </w:r>
-      <w:proofErr w:type="spellEnd"/>
-    </w:p>
-    <w:p>
-      <w:pPr>
+      </w:pPr>
+      <w:r>
         <w:rPr>
           <w:lang w:val="en-US"/>
         </w:rPr>
-      </w:pPr>
-      <w:r>
+        <w:t>Hacker)</w:t>
+      </w:r>
+    </w:p>
+    <w:p>
+      <w:pPr>
         <w:rPr>
           <w:lang w:val="en-US"/>
         </w:rPr>
-        <w:t>Hacker)</w:t>
-      </w:r>
-    </w:p>
-    <w:p>
-      <w:pPr>
-        <w:rPr>
+      </w:pPr>
+      <w:r>
+        <w:rPr>
+          <w:highlight w:val="yellow"/>
           <w:lang w:val="en-US"/>
         </w:rPr>
-      </w:pPr>
-      <w:proofErr w:type="gramStart"/>
-      <w:r>
-        <w:rPr>
+        <w:t>(</w:t>
+      </w:r>
+      <w:r>
+        <w:rPr>
+          <w:highlight w:val="yellow"/>
           <w:lang w:val="en-US"/>
         </w:rPr>
-        <w:t>( )</w:t>
-      </w:r>
-      <w:proofErr w:type="gramEnd"/>
-      <w:r>
-        <w:rPr>
+        <w:t>X</w:t>
+      </w:r>
+      <w:r>
+        <w:rPr>
+          <w:highlight w:val="yellow"/>
           <w:lang w:val="en-US"/>
         </w:rPr>
-        <w:t xml:space="preserve"> CompTIA Security+</w:t>
+        <w:t>) CompTIA Security+</w:t>
       </w:r>
     </w:p>
     <w:p>
@@ -1546,19 +1480,11 @@
           <w:lang w:val="en-US"/>
         </w:rPr>
       </w:pPr>
-      <w:proofErr w:type="gramStart"/>
       <w:r>
         <w:rPr>
           <w:lang w:val="en-US"/>
         </w:rPr>
-        <w:t>( )</w:t>
-      </w:r>
-      <w:proofErr w:type="gramEnd"/>
-      <w:r>
-        <w:rPr>
-          <w:lang w:val="en-US"/>
-        </w:rPr>
-        <w:t xml:space="preserve"> Microsoft Technology Associate Security Fundamentals</w:t>
+        <w:t>( ) Microsoft Technology Associate Security Fundamentals</w:t>
       </w:r>
     </w:p>
     <w:p>
@@ -1600,15 +1526,7 @@
     </w:p>
     <w:p>
       <w:r>
-        <w:t xml:space="preserve">Qual dos seguintes firewalls esconde ou </w:t>
-      </w:r>
-      <w:proofErr w:type="gramStart"/>
-      <w:r>
-        <w:t>mascara</w:t>
-      </w:r>
-      <w:proofErr w:type="gramEnd"/>
-      <w:r>
-        <w:t xml:space="preserve"> os endereços privados dos</w:t>
+        <w:t>Qual dos seguintes firewalls esconde ou mascara os endereços privados dos</w:t>
       </w:r>
     </w:p>
     <w:p>
@@ -1617,13 +1535,13 @@
       </w:r>
     </w:p>
     <w:p>
-      <w:proofErr w:type="gramStart"/>
-      <w:r>
-        <w:t>( )</w:t>
-      </w:r>
-      <w:proofErr w:type="gramEnd"/>
-      <w:r>
-        <w:t xml:space="preserve"> Firewall de camada de rede</w:t>
+      <w:r>
+        <w:t>( ) Firewall de camada de rede</w:t>
+      </w:r>
+    </w:p>
+    <w:p>
+      <w:r>
+        <w:t>( ) Firewall de proxy reverso</w:t>
       </w:r>
     </w:p>
     <w:p>
@@ -1632,246 +1550,212 @@
           <w:lang w:val="en-US"/>
         </w:rPr>
       </w:pPr>
-      <w:proofErr w:type="gramStart"/>
       <w:r>
         <w:rPr>
           <w:lang w:val="en-US"/>
         </w:rPr>
-        <w:t>( )</w:t>
-      </w:r>
-      <w:proofErr w:type="gramEnd"/>
+        <w:t xml:space="preserve">( ) Firewall </w:t>
+      </w:r>
+      <w:proofErr w:type="spellStart"/>
       <w:r>
         <w:rPr>
           <w:lang w:val="en-US"/>
         </w:rPr>
-        <w:t xml:space="preserve"> Firewall de proxy reverso</w:t>
-      </w:r>
-    </w:p>
-    <w:p>
-      <w:pPr>
+        <w:t>baseado</w:t>
+      </w:r>
+      <w:proofErr w:type="spellEnd"/>
+      <w:r>
         <w:rPr>
           <w:lang w:val="en-US"/>
         </w:rPr>
-      </w:pPr>
-      <w:proofErr w:type="gramStart"/>
+        <w:t xml:space="preserve"> </w:t>
+      </w:r>
+      <w:proofErr w:type="spellStart"/>
       <w:r>
         <w:rPr>
           <w:lang w:val="en-US"/>
         </w:rPr>
-        <w:t>( )</w:t>
-      </w:r>
-      <w:proofErr w:type="gramEnd"/>
+        <w:t>em</w:t>
+      </w:r>
+      <w:proofErr w:type="spellEnd"/>
       <w:r>
         <w:rPr>
           <w:lang w:val="en-US"/>
         </w:rPr>
-        <w:t xml:space="preserve"> Firewall </w:t>
+        <w:t xml:space="preserve"> host</w:t>
+      </w:r>
+    </w:p>
+    <w:p>
+      <w:pPr>
+        <w:rPr>
+          <w:lang w:val="en-US"/>
+        </w:rPr>
+      </w:pPr>
+      <w:r>
+        <w:rPr>
+          <w:highlight w:val="yellow"/>
+          <w:lang w:val="en-US"/>
+        </w:rPr>
+        <w:t>(</w:t>
+      </w:r>
+      <w:r>
+        <w:rPr>
+          <w:highlight w:val="yellow"/>
+          <w:lang w:val="en-US"/>
+        </w:rPr>
+        <w:t>X</w:t>
+      </w:r>
+      <w:r>
+        <w:rPr>
+          <w:highlight w:val="yellow"/>
+          <w:lang w:val="en-US"/>
+        </w:rPr>
+        <w:t>) Network address translation (NAT) firewall</w:t>
+      </w:r>
+    </w:p>
+    <w:p>
+      <w:r>
+        <w:t>( ) Servidor proxy</w:t>
+      </w:r>
+    </w:p>
+    <w:p/>
+    <w:p/>
+    <w:p>
+      <w:r>
+        <w:t>Pergunta 17</w:t>
+      </w:r>
+    </w:p>
+    <w:p>
+      <w:r>
+        <w:t>Esta é uma pergunta de múltipla escolha. Depois de selecionar uma opção,</w:t>
+      </w:r>
+    </w:p>
+    <w:p>
+      <w:r>
+        <w:t>selecione o botão Enviar abaixo</w:t>
+      </w:r>
+    </w:p>
+    <w:p>
+      <w:r>
+        <w:t xml:space="preserve">Qual é a melhor maneira de evitar a entrada de </w:t>
       </w:r>
       <w:proofErr w:type="spellStart"/>
       <w:r>
-        <w:rPr>
-          <w:lang w:val="en-US"/>
-        </w:rPr>
-        <w:t>baseado</w:t>
+        <w:t>spyware</w:t>
       </w:r>
       <w:proofErr w:type="spellEnd"/>
       <w:r>
-        <w:rPr>
-          <w:lang w:val="en-US"/>
-        </w:rPr>
-        <w:t xml:space="preserve"> </w:t>
+        <w:t xml:space="preserve"> em uma máquina?</w:t>
+      </w:r>
+    </w:p>
+    <w:p>
+      <w:r>
+        <w:t>( ) Instalar as atualizações mais recentes do navegador Web.</w:t>
+      </w:r>
+    </w:p>
+    <w:p>
+      <w:r>
+        <w:t>( ) Instalar as atualizações mais recentes de antivírus.</w:t>
+      </w:r>
+    </w:p>
+    <w:p>
+      <w:r>
+        <w:t>( ) Instalar software apenas de sites confiáveis.</w:t>
+      </w:r>
+    </w:p>
+    <w:p>
+      <w:r>
+        <w:rPr>
+          <w:highlight w:val="yellow"/>
+        </w:rPr>
+        <w:t>(</w:t>
+      </w:r>
+      <w:r>
+        <w:rPr>
+          <w:highlight w:val="yellow"/>
+        </w:rPr>
+        <w:t>X</w:t>
+      </w:r>
+      <w:r>
+        <w:rPr>
+          <w:highlight w:val="yellow"/>
+        </w:rPr>
+        <w:t>) Instalar as atualizações mais recentes do sistema operacional.</w:t>
+      </w:r>
+    </w:p>
+    <w:p/>
+    <w:p/>
+    <w:p>
+      <w:r>
+        <w:t>Pergunta 18</w:t>
+      </w:r>
+    </w:p>
+    <w:p>
+      <w:r>
+        <w:t>Esta é uma questão de múltipla escolha. Depois de selecionar uma opção,</w:t>
+      </w:r>
+    </w:p>
+    <w:p>
+      <w:r>
+        <w:t>selecione o botão enviar abaixo</w:t>
+      </w:r>
+    </w:p>
+    <w:p>
+      <w:r>
+        <w:t>Qual das seguintes ferramentas pode ser usada para fornecer uma lista de</w:t>
+      </w:r>
+    </w:p>
+    <w:p>
+      <w:r>
+        <w:t>portas abertas em dispositivos de rede?</w:t>
+      </w:r>
+    </w:p>
+    <w:p>
+      <w:r>
+        <w:t>( ) Ping</w:t>
+      </w:r>
+    </w:p>
+    <w:p>
+      <w:r>
+        <w:rPr>
+          <w:highlight w:val="yellow"/>
+        </w:rPr>
+        <w:t>(</w:t>
+      </w:r>
+      <w:r>
+        <w:rPr>
+          <w:highlight w:val="yellow"/>
+        </w:rPr>
+        <w:t>X</w:t>
+      </w:r>
+      <w:r>
+        <w:rPr>
+          <w:highlight w:val="yellow"/>
+        </w:rPr>
+        <w:t xml:space="preserve">) </w:t>
       </w:r>
       <w:proofErr w:type="spellStart"/>
       <w:r>
         <w:rPr>
-          <w:lang w:val="en-US"/>
-        </w:rPr>
-        <w:t>em</w:t>
+          <w:highlight w:val="yellow"/>
+        </w:rPr>
+        <w:t>Nmap</w:t>
       </w:r>
       <w:proofErr w:type="spellEnd"/>
-      <w:r>
-        <w:rPr>
-          <w:lang w:val="en-US"/>
-        </w:rPr>
-        <w:t xml:space="preserve"> host</w:t>
-      </w:r>
-    </w:p>
-    <w:p>
-      <w:pPr>
-        <w:rPr>
-          <w:lang w:val="en-US"/>
-        </w:rPr>
-      </w:pPr>
-      <w:proofErr w:type="gramStart"/>
-      <w:r>
-        <w:rPr>
-          <w:lang w:val="en-US"/>
-        </w:rPr>
-        <w:t>( )</w:t>
-      </w:r>
-      <w:proofErr w:type="gramEnd"/>
-      <w:r>
-        <w:rPr>
-          <w:lang w:val="en-US"/>
-        </w:rPr>
-        <w:t xml:space="preserve"> Network address translation (NAT) firewall</w:t>
-      </w:r>
-    </w:p>
-    <w:p>
-      <w:proofErr w:type="gramStart"/>
-      <w:r>
-        <w:t>( )</w:t>
-      </w:r>
-      <w:proofErr w:type="gramEnd"/>
-      <w:r>
-        <w:t xml:space="preserve"> Servidor proxy</w:t>
-      </w:r>
-    </w:p>
-    <w:p/>
-    <w:p/>
-    <w:p>
-      <w:r>
-        <w:t>Pergunta 17</w:t>
-      </w:r>
-    </w:p>
-    <w:p>
-      <w:r>
-        <w:t>Esta é uma pergunta de múltipla escolha. Depois de selecionar uma opção,</w:t>
-      </w:r>
-    </w:p>
-    <w:p>
-      <w:r>
-        <w:t>selecione o botão Enviar abaixo</w:t>
-      </w:r>
-    </w:p>
-    <w:p>
-      <w:r>
-        <w:t xml:space="preserve">Qual é a melhor maneira de evitar a entrada de </w:t>
+    </w:p>
+    <w:p>
+      <w:r>
+        <w:t xml:space="preserve">( ) </w:t>
       </w:r>
       <w:proofErr w:type="spellStart"/>
       <w:r>
-        <w:t>spyware</w:t>
+        <w:t>Whois</w:t>
       </w:r>
       <w:proofErr w:type="spellEnd"/>
-      <w:r>
-        <w:t xml:space="preserve"> em uma máquina?</w:t>
-      </w:r>
-    </w:p>
-    <w:p>
-      <w:proofErr w:type="gramStart"/>
-      <w:r>
-        <w:t>( )</w:t>
-      </w:r>
-      <w:proofErr w:type="gramEnd"/>
-      <w:r>
-        <w:t xml:space="preserve"> Instalar as atualizações mais recentes do navegador Web.</w:t>
-      </w:r>
-    </w:p>
-    <w:p>
-      <w:proofErr w:type="gramStart"/>
-      <w:r>
-        <w:t>( )</w:t>
-      </w:r>
-      <w:proofErr w:type="gramEnd"/>
-      <w:r>
-        <w:t xml:space="preserve"> Instalar as atualizações mais recentes de antivírus.</w:t>
-      </w:r>
-    </w:p>
-    <w:p>
-      <w:proofErr w:type="gramStart"/>
-      <w:r>
-        <w:t>( )</w:t>
-      </w:r>
-      <w:proofErr w:type="gramEnd"/>
-      <w:r>
-        <w:t xml:space="preserve"> Instalar software apenas de sites confiáveis.</w:t>
-      </w:r>
-    </w:p>
-    <w:p>
-      <w:proofErr w:type="gramStart"/>
-      <w:r>
-        <w:t>( )</w:t>
-      </w:r>
-      <w:proofErr w:type="gramEnd"/>
-      <w:r>
-        <w:t xml:space="preserve"> Instalar as atualizações mais recentes do sistema operacional.</w:t>
-      </w:r>
-    </w:p>
-    <w:p/>
-    <w:p/>
-    <w:p>
-      <w:r>
-        <w:t>Pergunta 18</w:t>
-      </w:r>
-    </w:p>
-    <w:p>
-      <w:r>
-        <w:t>Esta é uma questão de múltipla escolha. Depois de selecionar uma opção,</w:t>
-      </w:r>
-    </w:p>
-    <w:p>
-      <w:r>
-        <w:t>selecione o botão enviar abaixo</w:t>
-      </w:r>
-    </w:p>
-    <w:p>
-      <w:r>
-        <w:t>Qual das seguintes ferramentas pode ser usada para fornecer uma lista de</w:t>
-      </w:r>
-    </w:p>
-    <w:p>
-      <w:r>
-        <w:t>portas abertas em dispositivos de rede?</w:t>
-      </w:r>
-    </w:p>
-    <w:p>
-      <w:proofErr w:type="gramStart"/>
-      <w:r>
-        <w:t>( )</w:t>
-      </w:r>
-      <w:proofErr w:type="gramEnd"/>
-      <w:r>
-        <w:t xml:space="preserve"> Ping</w:t>
-      </w:r>
-    </w:p>
-    <w:p>
-      <w:proofErr w:type="gramStart"/>
-      <w:r>
-        <w:t>( )</w:t>
-      </w:r>
-      <w:proofErr w:type="gramEnd"/>
-      <w:r>
-        <w:t xml:space="preserve"> </w:t>
-      </w:r>
-      <w:proofErr w:type="spellStart"/>
-      <w:r>
-        <w:t>Nmap</w:t>
-      </w:r>
-      <w:proofErr w:type="spellEnd"/>
-    </w:p>
-    <w:p>
-      <w:proofErr w:type="gramStart"/>
-      <w:r>
-        <w:t>( )</w:t>
-      </w:r>
-      <w:proofErr w:type="gramEnd"/>
-      <w:r>
-        <w:t xml:space="preserve"> </w:t>
-      </w:r>
-      <w:proofErr w:type="spellStart"/>
-      <w:r>
-        <w:t>Whois</w:t>
-      </w:r>
-      <w:proofErr w:type="spellEnd"/>
-    </w:p>
-    <w:p>
-      <w:proofErr w:type="gramStart"/>
-      <w:r>
-        <w:t>( )</w:t>
-      </w:r>
-      <w:proofErr w:type="gramEnd"/>
-      <w:r>
-        <w:t xml:space="preserve"> </w:t>
+    </w:p>
+    <w:p>
+      <w:r>
+        <w:t xml:space="preserve">( ) </w:t>
       </w:r>
       <w:proofErr w:type="spellStart"/>
       <w:r>
@@ -1906,23 +1790,28 @@
       </w:r>
     </w:p>
     <w:p>
-      <w:proofErr w:type="gramStart"/>
-      <w:r>
-        <w:t>( )</w:t>
-      </w:r>
-      <w:proofErr w:type="gramEnd"/>
-      <w:r>
-        <w:t xml:space="preserve"> IDS</w:t>
-      </w:r>
-    </w:p>
-    <w:p>
-      <w:proofErr w:type="gramStart"/>
-      <w:r>
-        <w:t>( )</w:t>
-      </w:r>
-      <w:proofErr w:type="gramEnd"/>
-      <w:r>
-        <w:t xml:space="preserve"> </w:t>
+      <w:r>
+        <w:rPr>
+          <w:highlight w:val="yellow"/>
+        </w:rPr>
+        <w:t>(</w:t>
+      </w:r>
+      <w:r>
+        <w:rPr>
+          <w:highlight w:val="yellow"/>
+        </w:rPr>
+        <w:t>X</w:t>
+      </w:r>
+      <w:r>
+        <w:rPr>
+          <w:highlight w:val="yellow"/>
+        </w:rPr>
+        <w:t>) IDS</w:t>
+      </w:r>
+    </w:p>
+    <w:p>
+      <w:r>
+        <w:t xml:space="preserve">( ) </w:t>
       </w:r>
       <w:proofErr w:type="spellStart"/>
       <w:r>
@@ -1931,13 +1820,8 @@
       <w:proofErr w:type="spellEnd"/>
     </w:p>
     <w:p>
-      <w:proofErr w:type="gramStart"/>
-      <w:r>
-        <w:t>( )</w:t>
-      </w:r>
-      <w:proofErr w:type="gramEnd"/>
-      <w:r>
-        <w:t xml:space="preserve"> </w:t>
+      <w:r>
+        <w:t xml:space="preserve">( ) </w:t>
       </w:r>
       <w:proofErr w:type="spellStart"/>
       <w:r>
@@ -1946,13 +1830,8 @@
       <w:proofErr w:type="spellEnd"/>
     </w:p>
     <w:p>
-      <w:proofErr w:type="gramStart"/>
-      <w:r>
-        <w:t>( )</w:t>
-      </w:r>
-      <w:proofErr w:type="gramEnd"/>
-      <w:r>
-        <w:t xml:space="preserve"> </w:t>
+      <w:r>
+        <w:t xml:space="preserve">( ) </w:t>
       </w:r>
       <w:proofErr w:type="spellStart"/>
       <w:r>
@@ -1988,48 +1867,46 @@
       </w:r>
     </w:p>
     <w:p>
-      <w:proofErr w:type="gramStart"/>
-      <w:r>
-        <w:t>( )</w:t>
-      </w:r>
-      <w:proofErr w:type="gramEnd"/>
-      <w:r>
-        <w:t xml:space="preserve"> NAT</w:t>
-      </w:r>
-    </w:p>
-    <w:p>
-      <w:proofErr w:type="gramStart"/>
-      <w:r>
-        <w:t>( )</w:t>
-      </w:r>
-      <w:proofErr w:type="gramEnd"/>
-      <w:r>
-        <w:t xml:space="preserve"> HTTPS</w:t>
-      </w:r>
-    </w:p>
-    <w:p>
-      <w:proofErr w:type="gramStart"/>
-      <w:r>
-        <w:t>( )</w:t>
-      </w:r>
-      <w:proofErr w:type="gramEnd"/>
-      <w:r>
-        <w:t xml:space="preserve"> </w:t>
+      <w:r>
+        <w:t>( ) NAT</w:t>
+      </w:r>
+    </w:p>
+    <w:p>
+      <w:r>
+        <w:t>( ) HTTPS</w:t>
+      </w:r>
+    </w:p>
+    <w:p>
+      <w:r>
+        <w:rPr>
+          <w:highlight w:val="yellow"/>
+        </w:rPr>
+        <w:t>(</w:t>
+      </w:r>
+      <w:r>
+        <w:rPr>
+          <w:highlight w:val="yellow"/>
+        </w:rPr>
+        <w:t>X</w:t>
+      </w:r>
+      <w:r>
+        <w:rPr>
+          <w:highlight w:val="yellow"/>
+        </w:rPr>
+        <w:t xml:space="preserve">) </w:t>
       </w:r>
       <w:proofErr w:type="spellStart"/>
       <w:r>
+        <w:rPr>
+          <w:highlight w:val="yellow"/>
+        </w:rPr>
         <w:t>NetFlow</w:t>
       </w:r>
       <w:proofErr w:type="spellEnd"/>
     </w:p>
     <w:p>
-      <w:proofErr w:type="gramStart"/>
-      <w:r>
-        <w:t>( )</w:t>
-      </w:r>
-      <w:proofErr w:type="gramEnd"/>
-      <w:r>
-        <w:t xml:space="preserve"> </w:t>
+      <w:r>
+        <w:t xml:space="preserve">( ) </w:t>
       </w:r>
       <w:proofErr w:type="spellStart"/>
       <w:r>
@@ -2063,46 +1940,44 @@
       </w:r>
     </w:p>
     <w:p>
-      <w:proofErr w:type="gramStart"/>
-      <w:r>
-        <w:t>( )</w:t>
-      </w:r>
-      <w:proofErr w:type="gramEnd"/>
-      <w:r>
-        <w:t xml:space="preserve"> Autenticação de dois fatores</w:t>
-      </w:r>
-    </w:p>
-    <w:p>
-      <w:proofErr w:type="gramStart"/>
-      <w:r>
-        <w:t>( )</w:t>
-      </w:r>
-      <w:proofErr w:type="gramEnd"/>
-      <w:r>
-        <w:t xml:space="preserve"> Firewall</w:t>
-      </w:r>
-    </w:p>
-    <w:p>
-      <w:proofErr w:type="gramStart"/>
-      <w:r>
-        <w:t>( )</w:t>
-      </w:r>
-      <w:proofErr w:type="gramEnd"/>
-      <w:r>
-        <w:t xml:space="preserve"> Gerenciador de senha</w:t>
-      </w:r>
-    </w:p>
-    <w:p>
-      <w:proofErr w:type="gramStart"/>
-      <w:r>
-        <w:t>( )</w:t>
-      </w:r>
-      <w:proofErr w:type="gramEnd"/>
-      <w:r>
-        <w:t xml:space="preserve"> </w:t>
+      <w:r>
+        <w:t>( ) Autenticação de dois fatores</w:t>
+      </w:r>
+    </w:p>
+    <w:p>
+      <w:r>
+        <w:t>( ) Firewall</w:t>
+      </w:r>
+    </w:p>
+    <w:p>
+      <w:r>
+        <w:t>( ) Gerenciador de senha</w:t>
+      </w:r>
+    </w:p>
+    <w:p>
+      <w:r>
+        <w:rPr>
+          <w:highlight w:val="yellow"/>
+        </w:rPr>
+        <w:t>(</w:t>
+      </w:r>
+      <w:r>
+        <w:rPr>
+          <w:highlight w:val="yellow"/>
+        </w:rPr>
+        <w:t>X</w:t>
+      </w:r>
+      <w:r>
+        <w:rPr>
+          <w:highlight w:val="yellow"/>
+        </w:rPr>
+        <w:t xml:space="preserve">) </w:t>
       </w:r>
       <w:proofErr w:type="spellStart"/>
       <w:r>
+        <w:rPr>
+          <w:highlight w:val="yellow"/>
+        </w:rPr>
         <w:t>Antispyware</w:t>
       </w:r>
       <w:proofErr w:type="spellEnd"/>
@@ -2143,36 +2018,55 @@
       </w:r>
     </w:p>
     <w:p>
-      <w:proofErr w:type="gramStart"/>
-      <w:r>
-        <w:t>( )</w:t>
-      </w:r>
-      <w:proofErr w:type="gramEnd"/>
-      <w:r>
-        <w:t xml:space="preserve"> A maioria dos dispositivos </w:t>
+      <w:pPr>
+        <w:rPr>
+          <w:highlight w:val="yellow"/>
+        </w:rPr>
+      </w:pPr>
+      <w:r>
+        <w:rPr>
+          <w:highlight w:val="yellow"/>
+        </w:rPr>
+        <w:t>(</w:t>
+      </w:r>
+      <w:r>
+        <w:rPr>
+          <w:highlight w:val="yellow"/>
+        </w:rPr>
+        <w:t>X</w:t>
+      </w:r>
+      <w:r>
+        <w:rPr>
+          <w:highlight w:val="yellow"/>
+        </w:rPr>
+        <w:t xml:space="preserve">) A maioria dos dispositivos </w:t>
       </w:r>
       <w:proofErr w:type="spellStart"/>
       <w:r>
+        <w:rPr>
+          <w:highlight w:val="yellow"/>
+        </w:rPr>
         <w:t>IoT</w:t>
       </w:r>
       <w:proofErr w:type="spellEnd"/>
       <w:r>
+        <w:rPr>
+          <w:highlight w:val="yellow"/>
+        </w:rPr>
         <w:t xml:space="preserve"> não recebe atualizações de software</w:t>
       </w:r>
     </w:p>
     <w:p>
       <w:r>
+        <w:rPr>
+          <w:highlight w:val="yellow"/>
+        </w:rPr>
         <w:t>frequentes</w:t>
       </w:r>
     </w:p>
     <w:p>
-      <w:proofErr w:type="gramStart"/>
-      <w:r>
-        <w:t>( )</w:t>
-      </w:r>
-      <w:proofErr w:type="gramEnd"/>
-      <w:r>
-        <w:t xml:space="preserve"> A maioria dos dispositivos </w:t>
+      <w:r>
+        <w:t xml:space="preserve">( ) A maioria dos dispositivos </w:t>
       </w:r>
       <w:proofErr w:type="spellStart"/>
       <w:r>
@@ -2189,13 +2083,8 @@
       </w:r>
     </w:p>
     <w:p>
-      <w:proofErr w:type="gramStart"/>
-      <w:r>
-        <w:t>( )</w:t>
-      </w:r>
-      <w:proofErr w:type="gramEnd"/>
-      <w:r>
-        <w:t xml:space="preserve"> Dispositivos </w:t>
+      <w:r>
+        <w:t xml:space="preserve">( ) Dispositivos </w:t>
       </w:r>
       <w:proofErr w:type="spellStart"/>
       <w:r>
@@ -2207,13 +2096,8 @@
       </w:r>
     </w:p>
     <w:p>
-      <w:proofErr w:type="gramStart"/>
-      <w:r>
-        <w:t>( )</w:t>
-      </w:r>
-      <w:proofErr w:type="gramEnd"/>
-      <w:r>
-        <w:t xml:space="preserve"> Os dispositivos </w:t>
+      <w:r>
+        <w:t xml:space="preserve">( ) Os dispositivos </w:t>
       </w:r>
       <w:proofErr w:type="spellStart"/>
       <w:r>
@@ -2252,43 +2136,38 @@
       </w:r>
     </w:p>
     <w:p>
-      <w:proofErr w:type="gramStart"/>
-      <w:r>
-        <w:t>( )</w:t>
-      </w:r>
-      <w:proofErr w:type="gramEnd"/>
-      <w:r>
-        <w:t xml:space="preserve"> Sua resposta para uma pergunta de conhecimento geral e sua senha</w:t>
-      </w:r>
-    </w:p>
-    <w:p>
-      <w:proofErr w:type="gramStart"/>
-      <w:r>
-        <w:t>( )</w:t>
-      </w:r>
-      <w:proofErr w:type="gramEnd"/>
-      <w:r>
-        <w:t xml:space="preserve"> Sua impressão digital e sua senha</w:t>
-      </w:r>
-    </w:p>
-    <w:p>
-      <w:proofErr w:type="gramStart"/>
-      <w:r>
-        <w:t>( )</w:t>
-      </w:r>
-      <w:proofErr w:type="gramEnd"/>
-      <w:r>
-        <w:t xml:space="preserve"> Seu nome de usuário e senha</w:t>
-      </w:r>
-    </w:p>
-    <w:p>
-      <w:proofErr w:type="gramStart"/>
-      <w:r>
-        <w:t>( )</w:t>
-      </w:r>
-      <w:proofErr w:type="gramEnd"/>
-      <w:r>
-        <w:t xml:space="preserve"> Seu número de conta e seu nome</w:t>
+      <w:r>
+        <w:t>( ) Sua resposta para uma pergunta de conhecimento geral e sua senha</w:t>
+      </w:r>
+    </w:p>
+    <w:p>
+      <w:r>
+        <w:rPr>
+          <w:highlight w:val="yellow"/>
+        </w:rPr>
+        <w:t>(</w:t>
+      </w:r>
+      <w:r>
+        <w:rPr>
+          <w:highlight w:val="yellow"/>
+        </w:rPr>
+        <w:t>X</w:t>
+      </w:r>
+      <w:r>
+        <w:rPr>
+          <w:highlight w:val="yellow"/>
+        </w:rPr>
+        <w:t>) Sua impressão digital e sua senha</w:t>
+      </w:r>
+    </w:p>
+    <w:p>
+      <w:r>
+        <w:t>( ) Seu nome de usuário e senha</w:t>
+      </w:r>
+    </w:p>
+    <w:p>
+      <w:r>
+        <w:t>( ) Seu número de conta e seu nome</w:t>
       </w:r>
     </w:p>
     <w:p/>
@@ -2332,13 +2211,8 @@
       </w:r>
     </w:p>
     <w:p>
-      <w:proofErr w:type="gramStart"/>
-      <w:r>
-        <w:t>( )</w:t>
-      </w:r>
-      <w:proofErr w:type="gramEnd"/>
-      <w:r>
-        <w:t xml:space="preserve"> As informações da sua conta para o serviço de armazenamento em</w:t>
+      <w:r>
+        <w:t>( ) As informações da sua conta para o serviço de armazenamento em</w:t>
       </w:r>
     </w:p>
     <w:p>
@@ -2347,28 +2221,41 @@
       </w:r>
     </w:p>
     <w:p>
-      <w:proofErr w:type="gramStart"/>
-      <w:r>
-        <w:t>( )</w:t>
-      </w:r>
-      <w:proofErr w:type="gramEnd"/>
-      <w:r>
-        <w:t xml:space="preserve"> O serviço de armazenamento em nuvem é um aplicativo aprovado para o</w:t>
-      </w:r>
-    </w:p>
-    <w:p>
-      <w:r>
+      <w:pPr>
+        <w:rPr>
+          <w:highlight w:val="yellow"/>
+        </w:rPr>
+      </w:pPr>
+      <w:r>
+        <w:rPr>
+          <w:highlight w:val="yellow"/>
+        </w:rPr>
+        <w:t>(</w:t>
+      </w:r>
+      <w:r>
+        <w:rPr>
+          <w:highlight w:val="yellow"/>
+        </w:rPr>
+        <w:t>X</w:t>
+      </w:r>
+      <w:r>
+        <w:rPr>
+          <w:highlight w:val="yellow"/>
+        </w:rPr>
+        <w:t>) O serviço de armazenamento em nuvem é um aplicativo aprovado para o</w:t>
+      </w:r>
+    </w:p>
+    <w:p>
+      <w:r>
+        <w:rPr>
+          <w:highlight w:val="yellow"/>
+        </w:rPr>
         <w:t>serviço de impressão online</w:t>
       </w:r>
     </w:p>
     <w:p>
-      <w:proofErr w:type="gramStart"/>
-      <w:r>
-        <w:t>( )</w:t>
-      </w:r>
-      <w:proofErr w:type="gramEnd"/>
-      <w:r>
-        <w:t xml:space="preserve"> Você está usando uma rede não criptografada que permite que a senha</w:t>
+      <w:r>
+        <w:t>( ) Você está usando uma rede não criptografada que permite que a senha</w:t>
       </w:r>
     </w:p>
     <w:p>
@@ -2382,13 +2269,8 @@
       </w:r>
     </w:p>
     <w:p>
-      <w:proofErr w:type="gramStart"/>
-      <w:r>
-        <w:t>( )</w:t>
-      </w:r>
-      <w:proofErr w:type="gramEnd"/>
-      <w:r>
-        <w:t xml:space="preserve"> A senha que você digitou para o serviço de impressão online é a mesma</w:t>
+      <w:r>
+        <w:t>( ) A senha que você digitou para o serviço de impressão online é a mesma</w:t>
       </w:r>
     </w:p>
     <w:p>
@@ -2424,43 +2306,38 @@
       </w:r>
     </w:p>
     <w:p>
-      <w:proofErr w:type="gramStart"/>
-      <w:r>
-        <w:t>( )</w:t>
-      </w:r>
-      <w:proofErr w:type="gramEnd"/>
-      <w:r>
-        <w:t xml:space="preserve"> Operar o navegador da web no modo de navegador privado</w:t>
-      </w:r>
-    </w:p>
-    <w:p>
-      <w:proofErr w:type="gramStart"/>
-      <w:r>
-        <w:t>( )</w:t>
-      </w:r>
-      <w:proofErr w:type="gramEnd"/>
-      <w:r>
-        <w:t xml:space="preserve"> Use apenas uma conexão criptografada para acessar sites</w:t>
-      </w:r>
-    </w:p>
-    <w:p>
-      <w:proofErr w:type="gramStart"/>
-      <w:r>
-        <w:t>( )</w:t>
-      </w:r>
-      <w:proofErr w:type="gramEnd"/>
-      <w:r>
-        <w:t xml:space="preserve"> Mova todos os arquivos baixados para a lixeira</w:t>
-      </w:r>
-    </w:p>
-    <w:p>
-      <w:proofErr w:type="gramStart"/>
-      <w:r>
-        <w:t>( )</w:t>
-      </w:r>
-      <w:proofErr w:type="gramEnd"/>
-      <w:r>
-        <w:t xml:space="preserve"> Reinicie o computador após fechar o navegador da web.</w:t>
+      <w:r>
+        <w:rPr>
+          <w:highlight w:val="yellow"/>
+        </w:rPr>
+        <w:t>(</w:t>
+      </w:r>
+      <w:r>
+        <w:rPr>
+          <w:highlight w:val="yellow"/>
+        </w:rPr>
+        <w:t>X</w:t>
+      </w:r>
+      <w:r>
+        <w:rPr>
+          <w:highlight w:val="yellow"/>
+        </w:rPr>
+        <w:t>) Operar o navegador da web no modo de navegador privado</w:t>
+      </w:r>
+    </w:p>
+    <w:p>
+      <w:r>
+        <w:t>( ) Use apenas uma conexão criptografada para acessar sites</w:t>
+      </w:r>
+    </w:p>
+    <w:p>
+      <w:r>
+        <w:t>( ) Mova todos os arquivos baixados para a lixeira</w:t>
+      </w:r>
+    </w:p>
+    <w:p>
+      <w:r>
+        <w:t>( ) Reinicie o computador após fechar o navegador da web.</w:t>
       </w:r>
     </w:p>
     <w:sectPr>
@@ -2702,6 +2579,118 @@
     </w:lvl>
   </w:abstractNum>
   <w:abstractNum w:abstractNumId="2" w15:restartNumberingAfterBreak="0">
+    <w:nsid w:val="3E4C2E59"/>
+    <w:multiLevelType w:val="hybridMultilevel"/>
+    <w:tmpl w:val="CDCECC1E"/>
+    <w:lvl w:ilvl="0" w:tplc="03A418C0">
+      <w:numFmt w:val="bullet"/>
+      <w:lvlText w:val=""/>
+      <w:lvlJc w:val="left"/>
+      <w:pPr>
+        <w:ind w:left="720" w:hanging="360"/>
+      </w:pPr>
+      <w:rPr>
+        <w:rFonts w:ascii="Wingdings" w:eastAsiaTheme="minorHAnsi" w:hAnsi="Wingdings" w:cstheme="minorBidi" w:hint="default"/>
+      </w:rPr>
+    </w:lvl>
+    <w:lvl w:ilvl="1" w:tplc="04160003" w:tentative="1">
+      <w:start w:val="1"/>
+      <w:numFmt w:val="bullet"/>
+      <w:lvlText w:val="o"/>
+      <w:lvlJc w:val="left"/>
+      <w:pPr>
+        <w:ind w:left="1440" w:hanging="360"/>
+      </w:pPr>
+      <w:rPr>
+        <w:rFonts w:ascii="Courier New" w:hAnsi="Courier New" w:cs="Courier New" w:hint="default"/>
+      </w:rPr>
+    </w:lvl>
+    <w:lvl w:ilvl="2" w:tplc="04160005" w:tentative="1">
+      <w:start w:val="1"/>
+      <w:numFmt w:val="bullet"/>
+      <w:lvlText w:val=""/>
+      <w:lvlJc w:val="left"/>
+      <w:pPr>
+        <w:ind w:left="2160" w:hanging="360"/>
+      </w:pPr>
+      <w:rPr>
+        <w:rFonts w:ascii="Wingdings" w:hAnsi="Wingdings" w:hint="default"/>
+      </w:rPr>
+    </w:lvl>
+    <w:lvl w:ilvl="3" w:tplc="04160001" w:tentative="1">
+      <w:start w:val="1"/>
+      <w:numFmt w:val="bullet"/>
+      <w:lvlText w:val=""/>
+      <w:lvlJc w:val="left"/>
+      <w:pPr>
+        <w:ind w:left="2880" w:hanging="360"/>
+      </w:pPr>
+      <w:rPr>
+        <w:rFonts w:ascii="Symbol" w:hAnsi="Symbol" w:hint="default"/>
+      </w:rPr>
+    </w:lvl>
+    <w:lvl w:ilvl="4" w:tplc="04160003" w:tentative="1">
+      <w:start w:val="1"/>
+      <w:numFmt w:val="bullet"/>
+      <w:lvlText w:val="o"/>
+      <w:lvlJc w:val="left"/>
+      <w:pPr>
+        <w:ind w:left="3600" w:hanging="360"/>
+      </w:pPr>
+      <w:rPr>
+        <w:rFonts w:ascii="Courier New" w:hAnsi="Courier New" w:cs="Courier New" w:hint="default"/>
+      </w:rPr>
+    </w:lvl>
+    <w:lvl w:ilvl="5" w:tplc="04160005" w:tentative="1">
+      <w:start w:val="1"/>
+      <w:numFmt w:val="bullet"/>
+      <w:lvlText w:val=""/>
+      <w:lvlJc w:val="left"/>
+      <w:pPr>
+        <w:ind w:left="4320" w:hanging="360"/>
+      </w:pPr>
+      <w:rPr>
+        <w:rFonts w:ascii="Wingdings" w:hAnsi="Wingdings" w:hint="default"/>
+      </w:rPr>
+    </w:lvl>
+    <w:lvl w:ilvl="6" w:tplc="04160001" w:tentative="1">
+      <w:start w:val="1"/>
+      <w:numFmt w:val="bullet"/>
+      <w:lvlText w:val=""/>
+      <w:lvlJc w:val="left"/>
+      <w:pPr>
+        <w:ind w:left="5040" w:hanging="360"/>
+      </w:pPr>
+      <w:rPr>
+        <w:rFonts w:ascii="Symbol" w:hAnsi="Symbol" w:hint="default"/>
+      </w:rPr>
+    </w:lvl>
+    <w:lvl w:ilvl="7" w:tplc="04160003" w:tentative="1">
+      <w:start w:val="1"/>
+      <w:numFmt w:val="bullet"/>
+      <w:lvlText w:val="o"/>
+      <w:lvlJc w:val="left"/>
+      <w:pPr>
+        <w:ind w:left="5760" w:hanging="360"/>
+      </w:pPr>
+      <w:rPr>
+        <w:rFonts w:ascii="Courier New" w:hAnsi="Courier New" w:cs="Courier New" w:hint="default"/>
+      </w:rPr>
+    </w:lvl>
+    <w:lvl w:ilvl="8" w:tplc="04160005" w:tentative="1">
+      <w:start w:val="1"/>
+      <w:numFmt w:val="bullet"/>
+      <w:lvlText w:val=""/>
+      <w:lvlJc w:val="left"/>
+      <w:pPr>
+        <w:ind w:left="6480" w:hanging="360"/>
+      </w:pPr>
+      <w:rPr>
+        <w:rFonts w:ascii="Wingdings" w:hAnsi="Wingdings" w:hint="default"/>
+      </w:rPr>
+    </w:lvl>
+  </w:abstractNum>
+  <w:abstractNum w:abstractNumId="3" w15:restartNumberingAfterBreak="0">
     <w:nsid w:val="57907E8F"/>
     <w:multiLevelType w:val="hybridMultilevel"/>
     <w:tmpl w:val="369682D4"/>
@@ -2814,7 +2803,7 @@
       </w:rPr>
     </w:lvl>
   </w:abstractNum>
-  <w:abstractNum w:abstractNumId="3" w15:restartNumberingAfterBreak="0">
+  <w:abstractNum w:abstractNumId="4" w15:restartNumberingAfterBreak="0">
     <w:nsid w:val="60696E59"/>
     <w:multiLevelType w:val="hybridMultilevel"/>
     <w:tmpl w:val="23C498DA"/>
@@ -2927,7 +2916,7 @@
       </w:rPr>
     </w:lvl>
   </w:abstractNum>
-  <w:abstractNum w:abstractNumId="4" w15:restartNumberingAfterBreak="0">
+  <w:abstractNum w:abstractNumId="5" w15:restartNumberingAfterBreak="0">
     <w:nsid w:val="710463C4"/>
     <w:multiLevelType w:val="hybridMultilevel"/>
     <w:tmpl w:val="BCD81D5A"/>
@@ -3044,16 +3033,19 @@
     <w:abstractNumId w:val="1"/>
   </w:num>
   <w:num w:numId="2" w16cid:durableId="368798882">
-    <w:abstractNumId w:val="4"/>
+    <w:abstractNumId w:val="5"/>
   </w:num>
   <w:num w:numId="3" w16cid:durableId="718552931">
     <w:abstractNumId w:val="0"/>
   </w:num>
   <w:num w:numId="4" w16cid:durableId="239558807">
-    <w:abstractNumId w:val="2"/>
+    <w:abstractNumId w:val="3"/>
   </w:num>
   <w:num w:numId="5" w16cid:durableId="1102334559">
-    <w:abstractNumId w:val="3"/>
+    <w:abstractNumId w:val="4"/>
+  </w:num>
+  <w:num w:numId="6" w16cid:durableId="854533862">
+    <w:abstractNumId w:val="2"/>
   </w:num>
 </w:numbering>
 </file>

</xml_diff>